<commit_message>
End of semester commit
Oh yeah, i just noticed there were some changes.
</commit_message>
<xml_diff>
--- a/SE 3GA3 Summary.docx
+++ b/SE 3GA3 Summary.docx
@@ -212,7 +212,7 @@
           <v:shape id="_x0000_i1025" type="#_x0000_t75" style="width:105.3pt;height:31.5pt" o:ole="">
             <v:imagedata r:id="rId6" o:title=""/>
           </v:shape>
-          <o:OLEObject Type="Embed" ProgID="Equation.DSMT4" ShapeID="_x0000_i1025" DrawAspect="Content" ObjectID="_1448374994" r:id="rId7"/>
+          <o:OLEObject Type="Embed" ProgID="Equation.DSMT4" ShapeID="_x0000_i1025" DrawAspect="Content" ObjectID="_1448378397" r:id="rId7"/>
         </w:object>
       </w:r>
       <w:r>
@@ -271,7 +271,7 @@
           <v:shape id="_x0000_i1026" type="#_x0000_t75" style="width:118.5pt;height:31.5pt" o:ole="">
             <v:imagedata r:id="rId8" o:title=""/>
           </v:shape>
-          <o:OLEObject Type="Embed" ProgID="Equation.DSMT4" ShapeID="_x0000_i1026" DrawAspect="Content" ObjectID="_1448374995" r:id="rId9"/>
+          <o:OLEObject Type="Embed" ProgID="Equation.DSMT4" ShapeID="_x0000_i1026" DrawAspect="Content" ObjectID="_1448378398" r:id="rId9"/>
         </w:object>
       </w:r>
     </w:p>
@@ -294,7 +294,7 @@
           <v:shape id="_x0000_i1027" type="#_x0000_t75" style="width:204pt;height:33.3pt" o:ole="">
             <v:imagedata r:id="rId10" o:title=""/>
           </v:shape>
-          <o:OLEObject Type="Embed" ProgID="Equation.DSMT4" ShapeID="_x0000_i1027" DrawAspect="Content" ObjectID="_1448374996" r:id="rId11"/>
+          <o:OLEObject Type="Embed" ProgID="Equation.DSMT4" ShapeID="_x0000_i1027" DrawAspect="Content" ObjectID="_1448378399" r:id="rId11"/>
         </w:object>
       </w:r>
     </w:p>
@@ -398,7 +398,7 @@
           <v:shape id="_x0000_i1028" type="#_x0000_t75" style="width:72.9pt;height:18.3pt" o:ole="">
             <v:imagedata r:id="rId12" o:title=""/>
           </v:shape>
-          <o:OLEObject Type="Embed" ProgID="Equation.DSMT4" ShapeID="_x0000_i1028" DrawAspect="Content" ObjectID="_1448374997" r:id="rId13"/>
+          <o:OLEObject Type="Embed" ProgID="Equation.DSMT4" ShapeID="_x0000_i1028" DrawAspect="Content" ObjectID="_1448378400" r:id="rId13"/>
         </w:object>
       </w:r>
     </w:p>
@@ -520,7 +520,7 @@
           <v:shape id="_x0000_i1029" type="#_x0000_t75" style="width:1in;height:32.7pt" o:ole="">
             <v:imagedata r:id="rId14" o:title=""/>
           </v:shape>
-          <o:OLEObject Type="Embed" ProgID="Equation.DSMT4" ShapeID="_x0000_i1029" DrawAspect="Content" ObjectID="_1448374998" r:id="rId15"/>
+          <o:OLEObject Type="Embed" ProgID="Equation.DSMT4" ShapeID="_x0000_i1029" DrawAspect="Content" ObjectID="_1448378401" r:id="rId15"/>
         </w:object>
       </w:r>
       <w:r>
@@ -610,7 +610,7 @@
           <v:shape id="_x0000_i1030" type="#_x0000_t75" style="width:190.5pt;height:54.3pt" o:ole="">
             <v:imagedata r:id="rId16" o:title=""/>
           </v:shape>
-          <o:OLEObject Type="Embed" ProgID="Equation.DSMT4" ShapeID="_x0000_i1030" DrawAspect="Content" ObjectID="_1448374999" r:id="rId17"/>
+          <o:OLEObject Type="Embed" ProgID="Equation.DSMT4" ShapeID="_x0000_i1030" DrawAspect="Content" ObjectID="_1448378402" r:id="rId17"/>
         </w:object>
       </w:r>
     </w:p>
@@ -645,7 +645,7 @@
           <v:shape id="_x0000_i1031" type="#_x0000_t75" style="width:181.8pt;height:111.3pt" o:ole="">
             <v:imagedata r:id="rId18" o:title=""/>
           </v:shape>
-          <o:OLEObject Type="Embed" ProgID="Equation.DSMT4" ShapeID="_x0000_i1031" DrawAspect="Content" ObjectID="_1448375000" r:id="rId19"/>
+          <o:OLEObject Type="Embed" ProgID="Equation.DSMT4" ShapeID="_x0000_i1031" DrawAspect="Content" ObjectID="_1448378403" r:id="rId19"/>
         </w:object>
       </w:r>
     </w:p>
@@ -798,7 +798,7 @@
           <v:shape id="_x0000_i1032" type="#_x0000_t75" style="width:142.8pt;height:37.8pt" o:ole="">
             <v:imagedata r:id="rId20" o:title=""/>
           </v:shape>
-          <o:OLEObject Type="Embed" ProgID="Equation.DSMT4" ShapeID="_x0000_i1032" DrawAspect="Content" ObjectID="_1448375001" r:id="rId21"/>
+          <o:OLEObject Type="Embed" ProgID="Equation.DSMT4" ShapeID="_x0000_i1032" DrawAspect="Content" ObjectID="_1448378404" r:id="rId21"/>
         </w:object>
       </w:r>
     </w:p>
@@ -2941,7 +2941,7 @@
           <v:shape id="_x0000_i1033" type="#_x0000_t75" style="width:159pt;height:34.2pt" o:ole="">
             <v:imagedata r:id="rId23" o:title=""/>
           </v:shape>
-          <o:OLEObject Type="Embed" ProgID="Equation.DSMT4" ShapeID="_x0000_i1033" DrawAspect="Content" ObjectID="_1448375002" r:id="rId24"/>
+          <o:OLEObject Type="Embed" ProgID="Equation.DSMT4" ShapeID="_x0000_i1033" DrawAspect="Content" ObjectID="_1448378405" r:id="rId24"/>
         </w:object>
       </w:r>
     </w:p>
@@ -3809,7 +3809,7 @@
           <v:shape id="_x0000_i1034" type="#_x0000_t75" style="width:132pt;height:53.4pt" o:ole="">
             <v:imagedata r:id="rId25" o:title=""/>
           </v:shape>
-          <o:OLEObject Type="Embed" ProgID="Equation.DSMT4" ShapeID="_x0000_i1034" DrawAspect="Content" ObjectID="_1448375003" r:id="rId26"/>
+          <o:OLEObject Type="Embed" ProgID="Equation.DSMT4" ShapeID="_x0000_i1034" DrawAspect="Content" ObjectID="_1448378406" r:id="rId26"/>
         </w:object>
       </w:r>
     </w:p>
@@ -4073,7 +4073,15 @@
         <w:rPr>
           <w:rFonts w:cs="Times New Roman"/>
         </w:rPr>
-        <w:t>equal sig figs, but same decimal point</w:t>
+        <w:t>force same number of</w:t>
+      </w:r>
+      <w:bookmarkStart w:id="0" w:name="_GoBack"/>
+      <w:bookmarkEnd w:id="0"/>
+      <w:r>
+        <w:rPr>
+          <w:rFonts w:cs="Times New Roman"/>
+        </w:rPr>
+        <w:t xml:space="preserve"> sig figs, but same decimal point</w:t>
       </w:r>
       <w:r>
         <w:rPr>
@@ -5950,7 +5958,7 @@
           <v:shape id="_x0000_i1035" type="#_x0000_t75" style="width:117pt;height:34.8pt" o:ole="">
             <v:imagedata r:id="rId33" o:title=""/>
           </v:shape>
-          <o:OLEObject Type="Embed" ProgID="Equation.DSMT4" ShapeID="_x0000_i1035" DrawAspect="Content" ObjectID="_1448375004" r:id="rId34"/>
+          <o:OLEObject Type="Embed" ProgID="Equation.DSMT4" ShapeID="_x0000_i1035" DrawAspect="Content" ObjectID="_1448378407" r:id="rId34"/>
         </w:object>
       </w:r>
       <w:r>
@@ -6344,7 +6352,7 @@
           <v:shape id="_x0000_i1036" type="#_x0000_t75" style="width:82.5pt;height:32.7pt" o:ole="">
             <v:imagedata r:id="rId36" o:title=""/>
           </v:shape>
-          <o:OLEObject Type="Embed" ProgID="Equation.DSMT4" ShapeID="_x0000_i1036" DrawAspect="Content" ObjectID="_1448375005" r:id="rId37"/>
+          <o:OLEObject Type="Embed" ProgID="Equation.DSMT4" ShapeID="_x0000_i1036" DrawAspect="Content" ObjectID="_1448378408" r:id="rId37"/>
         </w:object>
       </w:r>
     </w:p>
@@ -6377,7 +6385,7 @@
           <v:shape id="_x0000_i1037" type="#_x0000_t75" style="width:70.5pt;height:31.5pt" o:ole="">
             <v:imagedata r:id="rId38" o:title=""/>
           </v:shape>
-          <o:OLEObject Type="Embed" ProgID="Equation.DSMT4" ShapeID="_x0000_i1037" DrawAspect="Content" ObjectID="_1448375006" r:id="rId39"/>
+          <o:OLEObject Type="Embed" ProgID="Equation.DSMT4" ShapeID="_x0000_i1037" DrawAspect="Content" ObjectID="_1448378409" r:id="rId39"/>
         </w:object>
       </w:r>
     </w:p>
@@ -6452,7 +6460,7 @@
           <v:shape id="_x0000_i1038" type="#_x0000_t75" style="width:334.2pt;height:32.7pt" o:ole="">
             <v:imagedata r:id="rId40" o:title=""/>
           </v:shape>
-          <o:OLEObject Type="Embed" ProgID="Equation.DSMT4" ShapeID="_x0000_i1038" DrawAspect="Content" ObjectID="_1448375007" r:id="rId41"/>
+          <o:OLEObject Type="Embed" ProgID="Equation.DSMT4" ShapeID="_x0000_i1038" DrawAspect="Content" ObjectID="_1448378410" r:id="rId41"/>
         </w:object>
       </w:r>
     </w:p>
@@ -6664,7 +6672,7 @@
           <v:shape id="_x0000_i1039" type="#_x0000_t75" style="width:85.2pt;height:34.2pt" o:ole="">
             <v:imagedata r:id="rId42" o:title=""/>
           </v:shape>
-          <o:OLEObject Type="Embed" ProgID="Equation.DSMT4" ShapeID="_x0000_i1039" DrawAspect="Content" ObjectID="_1448375008" r:id="rId43"/>
+          <o:OLEObject Type="Embed" ProgID="Equation.DSMT4" ShapeID="_x0000_i1039" DrawAspect="Content" ObjectID="_1448378411" r:id="rId43"/>
         </w:object>
       </w:r>
     </w:p>
@@ -6703,7 +6711,7 @@
           <v:shape id="_x0000_i1040" type="#_x0000_t75" style="width:67.2pt;height:34.2pt" o:ole="">
             <v:imagedata r:id="rId44" o:title=""/>
           </v:shape>
-          <o:OLEObject Type="Embed" ProgID="Equation.DSMT4" ShapeID="_x0000_i1040" DrawAspect="Content" ObjectID="_1448375009" r:id="rId45"/>
+          <o:OLEObject Type="Embed" ProgID="Equation.DSMT4" ShapeID="_x0000_i1040" DrawAspect="Content" ObjectID="_1448378412" r:id="rId45"/>
         </w:object>
       </w:r>
     </w:p>
@@ -6728,7 +6736,7 @@
           <v:shape id="_x0000_i1041" type="#_x0000_t75" style="width:88.8pt;height:34.8pt" o:ole="">
             <v:imagedata r:id="rId46" o:title=""/>
           </v:shape>
-          <o:OLEObject Type="Embed" ProgID="Equation.DSMT4" ShapeID="_x0000_i1041" DrawAspect="Content" ObjectID="_1448375010" r:id="rId47"/>
+          <o:OLEObject Type="Embed" ProgID="Equation.DSMT4" ShapeID="_x0000_i1041" DrawAspect="Content" ObjectID="_1448378413" r:id="rId47"/>
         </w:object>
       </w:r>
     </w:p>
@@ -6853,8 +6861,6 @@
       <w:r>
         <w:t>, since the device has own processor</w:t>
       </w:r>
-      <w:bookmarkStart w:id="0" w:name="_GoBack"/>
-      <w:bookmarkEnd w:id="0"/>
     </w:p>
     <w:p>
       <w:pPr>
@@ -6917,7 +6923,7 @@
           <v:shape id="_x0000_i1042" type="#_x0000_t75" style="width:381pt;height:1in" o:ole="">
             <v:imagedata r:id="rId48" o:title=""/>
           </v:shape>
-          <o:OLEObject Type="Embed" ProgID="Equation.DSMT4" ShapeID="_x0000_i1042" DrawAspect="Content" ObjectID="_1448375011" r:id="rId49"/>
+          <o:OLEObject Type="Embed" ProgID="Equation.DSMT4" ShapeID="_x0000_i1042" DrawAspect="Content" ObjectID="_1448378414" r:id="rId49"/>
         </w:object>
       </w:r>
     </w:p>

</xml_diff>